<commit_message>
hw2 mod and del
</commit_message>
<xml_diff>
--- a/HW2/報告.docx
+++ b/HW2/報告.docx
@@ -55,7 +55,7 @@
     <w:p>
       <w:pPr>
         <w:rPr>
-          <w:rFonts w:ascii="Times New Roman" w:hAnsi="Times New Roman" w:cs="Times New Roman" w:hint="eastAsia"/>
+          <w:rFonts w:ascii="Times New Roman" w:hAnsi="Times New Roman" w:cs="Times New Roman"/>
           <w:sz w:val="28"/>
           <w:szCs w:val="28"/>
         </w:rPr>
@@ -85,31 +85,7 @@
           <w:sz w:val="28"/>
           <w:szCs w:val="28"/>
         </w:rPr>
-        <w:t xml:space="preserve"> = </w:t>
-      </w:r>
-      <w:r>
-        <w:rPr>
-          <w:rFonts w:ascii="Times New Roman" w:hAnsi="Times New Roman" w:cs="Times New Roman"/>
-          <w:sz w:val="28"/>
-          <w:szCs w:val="28"/>
-        </w:rPr>
-        <w:t>[-2.09</w:t>
-      </w:r>
-      <w:r>
-        <w:rPr>
-          <w:rFonts w:ascii="Times New Roman" w:hAnsi="Times New Roman" w:cs="Times New Roman"/>
-          <w:sz w:val="28"/>
-          <w:szCs w:val="28"/>
-        </w:rPr>
-        <w:t xml:space="preserve">, </w:t>
-      </w:r>
-      <w:r>
-        <w:rPr>
-          <w:rFonts w:ascii="Times New Roman" w:hAnsi="Times New Roman" w:cs="Times New Roman"/>
-          <w:sz w:val="28"/>
-          <w:szCs w:val="28"/>
-        </w:rPr>
-        <w:t>-10.46]</w:t>
+        <w:t xml:space="preserve"> = [-2.09, -10.46]</w:t>
       </w:r>
     </w:p>
     <w:p>
@@ -230,31 +206,7 @@
           <w:sz w:val="28"/>
           <w:szCs w:val="28"/>
         </w:rPr>
-        <w:t xml:space="preserve"> = </w:t>
-      </w:r>
-      <w:r>
-        <w:rPr>
-          <w:rFonts w:ascii="Times New Roman" w:hAnsi="Times New Roman" w:cs="Times New Roman"/>
-          <w:sz w:val="28"/>
-          <w:szCs w:val="28"/>
-        </w:rPr>
-        <w:t>[-3.73</w:t>
-      </w:r>
-      <w:r>
-        <w:rPr>
-          <w:rFonts w:ascii="Times New Roman" w:hAnsi="Times New Roman" w:cs="Times New Roman"/>
-          <w:sz w:val="28"/>
-          <w:szCs w:val="28"/>
-        </w:rPr>
-        <w:t xml:space="preserve">, </w:t>
-      </w:r>
-      <w:r>
-        <w:rPr>
-          <w:rFonts w:ascii="Times New Roman" w:hAnsi="Times New Roman" w:cs="Times New Roman"/>
-          <w:sz w:val="28"/>
-          <w:szCs w:val="28"/>
-        </w:rPr>
-        <w:t>-7.85]</w:t>
+        <w:t xml:space="preserve"> = [-3.73, -7.85]</w:t>
       </w:r>
     </w:p>
     <w:p>
@@ -279,15 +231,7 @@
           <w:sz w:val="28"/>
           <w:szCs w:val="28"/>
         </w:rPr>
-        <w:t xml:space="preserve">2 = </w:t>
-      </w:r>
-      <w:r>
-        <w:rPr>
-          <w:rFonts w:ascii="Times New Roman" w:hAnsi="Times New Roman" w:cs="Times New Roman"/>
-          <w:sz w:val="28"/>
-          <w:szCs w:val="28"/>
-        </w:rPr>
-        <w:t>31.05</w:t>
+        <w:t>2 = 31.05</w:t>
       </w:r>
     </w:p>
     <w:p>
@@ -343,25 +287,25 @@
     <w:p>
       <w:pPr>
         <w:rPr>
+          <w:rFonts w:ascii="Times New Roman" w:hAnsi="Times New Roman" w:cs="Times New Roman"/>
+          <w:sz w:val="28"/>
+          <w:szCs w:val="28"/>
+        </w:rPr>
+      </w:pPr>
+      <w:r>
+        <w:rPr>
+          <w:rFonts w:ascii="Times New Roman" w:hAnsi="Times New Roman" w:cs="Times New Roman"/>
+          <w:sz w:val="28"/>
+          <w:szCs w:val="28"/>
+        </w:rPr>
+        <w:t xml:space="preserve">Average CR = </w:t>
+      </w:r>
+      <w:r>
+        <w:rPr>
           <w:rFonts w:ascii="Times New Roman" w:hAnsi="Times New Roman" w:cs="Times New Roman" w:hint="eastAsia"/>
           <w:sz w:val="28"/>
           <w:szCs w:val="28"/>
         </w:rPr>
-      </w:pPr>
-      <w:r>
-        <w:rPr>
-          <w:rFonts w:ascii="Times New Roman" w:hAnsi="Times New Roman" w:cs="Times New Roman"/>
-          <w:sz w:val="28"/>
-          <w:szCs w:val="28"/>
-        </w:rPr>
-        <w:t xml:space="preserve">Average CR = </w:t>
-      </w:r>
-      <w:r>
-        <w:rPr>
-          <w:rFonts w:ascii="Times New Roman" w:hAnsi="Times New Roman" w:cs="Times New Roman" w:hint="eastAsia"/>
-          <w:sz w:val="28"/>
-          <w:szCs w:val="28"/>
-        </w:rPr>
         <w:t>9</w:t>
       </w:r>
       <w:r>
@@ -376,7 +320,7 @@
     <w:p>
       <w:pPr>
         <w:rPr>
-          <w:rFonts w:ascii="Times New Roman" w:hAnsi="Times New Roman" w:cs="Times New Roman" w:hint="eastAsia"/>
+          <w:rFonts w:ascii="Times New Roman" w:hAnsi="Times New Roman" w:cs="Times New Roman"/>
           <w:sz w:val="28"/>
           <w:szCs w:val="28"/>
         </w:rPr>
@@ -393,11 +337,11 @@
       </w:pPr>
       <w:r>
         <w:rPr>
-          <w:rFonts w:ascii="Times New Roman" w:hAnsi="Times New Roman" w:cs="Times New Roman"/>
+          <w:rFonts w:ascii="Times New Roman" w:hAnsi="Times New Roman" w:cs="Times New Roman" w:hint="eastAsia"/>
           <w:sz w:val="40"/>
           <w:szCs w:val="40"/>
         </w:rPr>
-        <w:t>Part</w:t>
+        <w:t>Pa</w:t>
       </w:r>
       <w:r>
         <w:rPr>
@@ -405,6 +349,181 @@
           <w:sz w:val="40"/>
           <w:szCs w:val="40"/>
         </w:rPr>
+        <w:t>rt3</w:t>
+      </w:r>
+    </w:p>
+    <w:p>
+      <w:pPr>
+        <w:rPr>
+          <w:rFonts w:ascii="Times New Roman" w:hAnsi="Times New Roman" w:cs="Times New Roman"/>
+        </w:rPr>
+      </w:pPr>
+      <w:r>
+        <w:rPr>
+          <w:rFonts w:ascii="Times New Roman" w:hAnsi="Times New Roman" w:cs="Times New Roman"/>
+          <w:noProof/>
+        </w:rPr>
+        <w:drawing>
+          <wp:inline distT="0" distB="0" distL="0" distR="0" wp14:anchorId="14A80556" wp14:editId="0126616D">
+            <wp:extent cx="5852172" cy="4389129"/>
+            <wp:effectExtent l="0" t="0" r="0" b="0"/>
+            <wp:docPr id="1" name="圖片 1"/>
+            <wp:cNvGraphicFramePr>
+              <a:graphicFrameLocks xmlns:a="http://schemas.openxmlformats.org/drawingml/2006/main" noChangeAspect="1"/>
+            </wp:cNvGraphicFramePr>
+            <a:graphic xmlns:a="http://schemas.openxmlformats.org/drawingml/2006/main">
+              <a:graphicData uri="http://schemas.openxmlformats.org/drawingml/2006/picture">
+                <pic:pic xmlns:pic="http://schemas.openxmlformats.org/drawingml/2006/picture">
+                  <pic:nvPicPr>
+                    <pic:cNvPr id="1" name="圖片 1"/>
+                    <pic:cNvPicPr/>
+                  </pic:nvPicPr>
+                  <pic:blipFill>
+                    <a:blip r:embed="rId5">
+                      <a:extLst>
+                        <a:ext uri="{28A0092B-C50C-407E-A947-70E740481C1C}">
+                          <a14:useLocalDpi xmlns:a14="http://schemas.microsoft.com/office/drawing/2010/main" val="0"/>
+                        </a:ext>
+                      </a:extLst>
+                    </a:blip>
+                    <a:stretch>
+                      <a:fillRect/>
+                    </a:stretch>
+                  </pic:blipFill>
+                  <pic:spPr>
+                    <a:xfrm>
+                      <a:off x="0" y="0"/>
+                      <a:ext cx="5852172" cy="4389129"/>
+                    </a:xfrm>
+                    <a:prstGeom prst="rect">
+                      <a:avLst/>
+                    </a:prstGeom>
+                  </pic:spPr>
+                </pic:pic>
+              </a:graphicData>
+            </a:graphic>
+          </wp:inline>
+        </w:drawing>
+      </w:r>
+      <w:r>
+        <w:rPr>
+          <w:rFonts w:ascii="Times New Roman" w:hAnsi="Times New Roman" w:cs="Times New Roman"/>
+          <w:noProof/>
+        </w:rPr>
+        <w:lastRenderedPageBreak/>
+        <w:drawing>
+          <wp:inline distT="0" distB="0" distL="0" distR="0" wp14:anchorId="665D6947" wp14:editId="3874415B">
+            <wp:extent cx="5852172" cy="4389129"/>
+            <wp:effectExtent l="0" t="0" r="0" b="0"/>
+            <wp:docPr id="2" name="圖片 2"/>
+            <wp:cNvGraphicFramePr>
+              <a:graphicFrameLocks xmlns:a="http://schemas.openxmlformats.org/drawingml/2006/main" noChangeAspect="1"/>
+            </wp:cNvGraphicFramePr>
+            <a:graphic xmlns:a="http://schemas.openxmlformats.org/drawingml/2006/main">
+              <a:graphicData uri="http://schemas.openxmlformats.org/drawingml/2006/picture">
+                <pic:pic xmlns:pic="http://schemas.openxmlformats.org/drawingml/2006/picture">
+                  <pic:nvPicPr>
+                    <pic:cNvPr id="2" name="圖片 2"/>
+                    <pic:cNvPicPr/>
+                  </pic:nvPicPr>
+                  <pic:blipFill>
+                    <a:blip r:embed="rId6">
+                      <a:extLst>
+                        <a:ext uri="{28A0092B-C50C-407E-A947-70E740481C1C}">
+                          <a14:useLocalDpi xmlns:a14="http://schemas.microsoft.com/office/drawing/2010/main" val="0"/>
+                        </a:ext>
+                      </a:extLst>
+                    </a:blip>
+                    <a:stretch>
+                      <a:fillRect/>
+                    </a:stretch>
+                  </pic:blipFill>
+                  <pic:spPr>
+                    <a:xfrm>
+                      <a:off x="0" y="0"/>
+                      <a:ext cx="5852172" cy="4389129"/>
+                    </a:xfrm>
+                    <a:prstGeom prst="rect">
+                      <a:avLst/>
+                    </a:prstGeom>
+                  </pic:spPr>
+                </pic:pic>
+              </a:graphicData>
+            </a:graphic>
+          </wp:inline>
+        </w:drawing>
+      </w:r>
+      <w:r>
+        <w:rPr>
+          <w:rFonts w:ascii="Times New Roman" w:hAnsi="Times New Roman" w:cs="Times New Roman"/>
+          <w:noProof/>
+        </w:rPr>
+        <w:drawing>
+          <wp:inline distT="0" distB="0" distL="0" distR="0" wp14:anchorId="74736BBA" wp14:editId="5EFC00B9">
+            <wp:extent cx="5852172" cy="4389129"/>
+            <wp:effectExtent l="0" t="0" r="0" b="0"/>
+            <wp:docPr id="3" name="圖片 3"/>
+            <wp:cNvGraphicFramePr>
+              <a:graphicFrameLocks xmlns:a="http://schemas.openxmlformats.org/drawingml/2006/main" noChangeAspect="1"/>
+            </wp:cNvGraphicFramePr>
+            <a:graphic xmlns:a="http://schemas.openxmlformats.org/drawingml/2006/main">
+              <a:graphicData uri="http://schemas.openxmlformats.org/drawingml/2006/picture">
+                <pic:pic xmlns:pic="http://schemas.openxmlformats.org/drawingml/2006/picture">
+                  <pic:nvPicPr>
+                    <pic:cNvPr id="3" name="圖片 3"/>
+                    <pic:cNvPicPr/>
+                  </pic:nvPicPr>
+                  <pic:blipFill>
+                    <a:blip r:embed="rId7">
+                      <a:extLst>
+                        <a:ext uri="{28A0092B-C50C-407E-A947-70E740481C1C}">
+                          <a14:useLocalDpi xmlns:a14="http://schemas.microsoft.com/office/drawing/2010/main" val="0"/>
+                        </a:ext>
+                      </a:extLst>
+                    </a:blip>
+                    <a:stretch>
+                      <a:fillRect/>
+                    </a:stretch>
+                  </pic:blipFill>
+                  <pic:spPr>
+                    <a:xfrm>
+                      <a:off x="0" y="0"/>
+                      <a:ext cx="5852172" cy="4389129"/>
+                    </a:xfrm>
+                    <a:prstGeom prst="rect">
+                      <a:avLst/>
+                    </a:prstGeom>
+                  </pic:spPr>
+                </pic:pic>
+              </a:graphicData>
+            </a:graphic>
+          </wp:inline>
+        </w:drawing>
+      </w:r>
+    </w:p>
+    <w:p>
+      <w:pPr>
+        <w:rPr>
+          <w:rFonts w:ascii="Times New Roman" w:hAnsi="Times New Roman" w:cs="Times New Roman"/>
+          <w:sz w:val="40"/>
+          <w:szCs w:val="40"/>
+        </w:rPr>
+      </w:pPr>
+      <w:r>
+        <w:rPr>
+          <w:rFonts w:ascii="Times New Roman" w:hAnsi="Times New Roman" w:cs="Times New Roman"/>
+          <w:sz w:val="40"/>
+          <w:szCs w:val="40"/>
+        </w:rPr>
+        <w:lastRenderedPageBreak/>
+        <w:t>Part</w:t>
+      </w:r>
+      <w:r>
+        <w:rPr>
+          <w:rFonts w:ascii="Times New Roman" w:hAnsi="Times New Roman" w:cs="Times New Roman"/>
+          <w:sz w:val="40"/>
+          <w:szCs w:val="40"/>
+        </w:rPr>
         <w:t>4</w:t>
       </w:r>
     </w:p>
@@ -471,23 +590,7 @@
           <w:sz w:val="28"/>
           <w:szCs w:val="28"/>
         </w:rPr>
-        <w:t>R</w:t>
-      </w:r>
-      <w:r>
-        <w:rPr>
-          <w:rFonts w:ascii="Times New Roman" w:hAnsi="Times New Roman" w:cs="Times New Roman"/>
-          <w:sz w:val="28"/>
-          <w:szCs w:val="28"/>
-        </w:rPr>
-        <w:t>2</w:t>
-      </w:r>
-      <w:r>
-        <w:rPr>
-          <w:rFonts w:ascii="Times New Roman" w:hAnsi="Times New Roman" w:cs="Times New Roman"/>
-          <w:sz w:val="28"/>
-          <w:szCs w:val="28"/>
-        </w:rPr>
-        <w:t xml:space="preserve"> = </w:t>
+        <w:t xml:space="preserve">R2 = </w:t>
       </w:r>
       <w:r>
         <w:rPr>
@@ -509,25 +612,25 @@
     <w:p>
       <w:pPr>
         <w:rPr>
+          <w:rFonts w:ascii="Times New Roman" w:hAnsi="Times New Roman" w:cs="Times New Roman"/>
+          <w:sz w:val="28"/>
+          <w:szCs w:val="28"/>
+        </w:rPr>
+      </w:pPr>
+      <w:r>
+        <w:rPr>
+          <w:rFonts w:ascii="Times New Roman" w:hAnsi="Times New Roman" w:cs="Times New Roman"/>
+          <w:sz w:val="28"/>
+          <w:szCs w:val="28"/>
+        </w:rPr>
+        <w:t xml:space="preserve">Average CR = </w:t>
+      </w:r>
+      <w:r>
+        <w:rPr>
           <w:rFonts w:ascii="Times New Roman" w:hAnsi="Times New Roman" w:cs="Times New Roman" w:hint="eastAsia"/>
           <w:sz w:val="28"/>
           <w:szCs w:val="28"/>
         </w:rPr>
-      </w:pPr>
-      <w:r>
-        <w:rPr>
-          <w:rFonts w:ascii="Times New Roman" w:hAnsi="Times New Roman" w:cs="Times New Roman"/>
-          <w:sz w:val="28"/>
-          <w:szCs w:val="28"/>
-        </w:rPr>
-        <w:t xml:space="preserve">Average CR = </w:t>
-      </w:r>
-      <w:r>
-        <w:rPr>
-          <w:rFonts w:ascii="Times New Roman" w:hAnsi="Times New Roman" w:cs="Times New Roman" w:hint="eastAsia"/>
-          <w:sz w:val="28"/>
-          <w:szCs w:val="28"/>
-        </w:rPr>
         <w:t>9</w:t>
       </w:r>
       <w:r>
@@ -536,15 +639,7 @@
           <w:sz w:val="28"/>
           <w:szCs w:val="28"/>
         </w:rPr>
-        <w:t>6</w:t>
-      </w:r>
-      <w:r>
-        <w:rPr>
-          <w:rFonts w:ascii="Times New Roman" w:hAnsi="Times New Roman" w:cs="Times New Roman"/>
-          <w:sz w:val="28"/>
-          <w:szCs w:val="28"/>
-        </w:rPr>
-        <w:t>.00%</w:t>
+        <w:t>6.00%</w:t>
       </w:r>
     </w:p>
     <w:p>

</xml_diff>